<commit_message>
Work done on 11/11
</commit_message>
<xml_diff>
--- a/SERV/PruebaInicialASPNetCore/Entrega/Examen.docx
+++ b/SERV/PruebaInicialASPNetCore/Entrega/Examen.docx
@@ -253,6 +253,96 @@
         </w:rPr>
         <w:t>.</w:t>
       </w:r>
+    </w:p>
+    <w:p>
+      <w:pPr>
+        <w:ind w:firstLine="708"/>
+        <w:rPr>
+          <w:color w:val="00B0F0"/>
+        </w:rPr>
+      </w:pPr>
+      <w:r>
+        <w:rPr>
+          <w:color w:val="FF0000"/>
+        </w:rPr>
+        <w:t>https://</w:t>
+      </w:r>
+      <w:r>
+        <w:rPr>
+          <w:color w:val="002060"/>
+        </w:rPr>
+        <w:t>www.</w:t>
+      </w:r>
+      <w:r>
+        <w:rPr>
+          <w:color w:val="FFC000"/>
+        </w:rPr>
+        <w:t>techtarget.com/</w:t>
+      </w:r>
+      <w:r>
+        <w:rPr>
+          <w:color w:val="92D050"/>
+        </w:rPr>
+        <w:t>searchnetworking/search/</w:t>
+      </w:r>
+      <w:r>
+        <w:rPr>
+          <w:color w:val="00B0F0"/>
+        </w:rPr>
+        <w:t>query?q=URL</w:t>
+      </w:r>
+    </w:p>
+    <w:p>
+      <w:pPr>
+        <w:rPr>
+          <w:color w:val="92D050"/>
+        </w:rPr>
+      </w:pPr>
+      <w:r>
+        <w:rPr>
+          <w:color w:val="FF0000"/>
+        </w:rPr>
+        <w:tab/>
+        <w:t>protocolo://</w:t>
+      </w:r>
+      <w:r>
+        <w:rPr>
+          <w:color w:val="002060"/>
+        </w:rPr>
+        <w:t>subdominio</w:t>
+      </w:r>
+      <w:r>
+        <w:rPr>
+          <w:color w:val="002060"/>
+        </w:rPr>
+        <w:t>.</w:t>
+      </w:r>
+      <w:r>
+        <w:rPr>
+          <w:color w:val="FFC000"/>
+        </w:rPr>
+        <w:t>dominio/</w:t>
+      </w:r>
+      <w:r>
+        <w:rPr>
+          <w:color w:val="92D050"/>
+        </w:rPr>
+        <w:t>ruta/nomberArchivo/</w:t>
+      </w:r>
+      <w:r>
+        <w:rPr>
+          <w:color w:val="00B0F0"/>
+        </w:rPr>
+        <w:t>query</w:t>
+      </w:r>
+    </w:p>
+    <w:p>
+      <w:pPr>
+        <w:ind w:firstLine="708"/>
+        <w:rPr>
+          <w:lang w:val="eu-ES"/>
+        </w:rPr>
+      </w:pPr>
       <w:r>
         <w:rPr>
           <w:lang w:val="eu-ES"/>
@@ -438,7 +528,7 @@
             <w:rStyle w:val="Hipervnculo"/>
             <w:lang w:val="eu-ES"/>
           </w:rPr>
-          <w:t>https://localhost:5001/Movies/Details/4?Genre=true</w:t>
+          <w:t>https://localhost:5001/Movies/Details/4?mostrarId=true</w:t>
         </w:r>
       </w:hyperlink>
       <w:r>
@@ -875,9 +965,9 @@
         </w:rPr>
         <w:drawing>
           <wp:inline distT="0" distB="0" distL="0" distR="0">
-            <wp:extent cx="5753735" cy="2182495"/>
-            <wp:effectExtent l="0" t="0" r="0" b="8255"/>
-            <wp:docPr id="4" name="Imagen 4"/>
+            <wp:extent cx="5756910" cy="3347720"/>
+            <wp:effectExtent l="0" t="0" r="0" b="5080"/>
+            <wp:docPr id="3" name="Imagen 3"/>
             <wp:cNvGraphicFramePr>
               <a:graphicFrameLocks xmlns:a="http://schemas.openxmlformats.org/drawingml/2006/main" noChangeAspect="1"/>
             </wp:cNvGraphicFramePr>
@@ -885,13 +975,13 @@
               <a:graphicData uri="http://schemas.openxmlformats.org/drawingml/2006/picture">
                 <pic:pic xmlns:pic="http://schemas.openxmlformats.org/drawingml/2006/picture">
                   <pic:nvPicPr>
-                    <pic:cNvPr id="0" name="Picture 4"/>
+                    <pic:cNvPr id="0" name="Picture 1"/>
                     <pic:cNvPicPr>
                       <a:picLocks noChangeAspect="1" noChangeArrowheads="1"/>
                     </pic:cNvPicPr>
                   </pic:nvPicPr>
                   <pic:blipFill>
-                    <a:blip r:embed="rId5" cstate="print">
+                    <a:blip r:embed="rId5">
                       <a:extLst>
                         <a:ext uri="{28A0092B-C50C-407E-A947-70E740481C1C}">
                           <a14:useLocalDpi xmlns:a14="http://schemas.microsoft.com/office/drawing/2010/main" val="0"/>
@@ -906,7 +996,7 @@
                   <pic:spPr bwMode="auto">
                     <a:xfrm>
                       <a:off x="0" y="0"/>
-                      <a:ext cx="5753735" cy="2182495"/>
+                      <a:ext cx="5756910" cy="3347720"/>
                     </a:xfrm>
                     <a:prstGeom prst="rect">
                       <a:avLst/>
@@ -925,6 +1015,11 @@
     </w:p>
     <w:p>
       <w:r>
+        <w:rPr>
+          <w:noProof/>
+          <w:lang w:val="eu-ES" w:eastAsia="eu-ES"/>
+        </w:rPr>
+        <w:lastRenderedPageBreak/>
         <w:drawing>
           <wp:inline distT="0" distB="0" distL="0" distR="0" wp14:anchorId="652364C4" wp14:editId="530E08E1">
             <wp:extent cx="5760720" cy="3111500"/>
@@ -964,12 +1059,149 @@
     </w:p>
     <w:p>
       <w:r>
+        <w:t>4.- Añade un campo/parámetro </w:t>
+      </w:r>
+      <w:r>
+        <w:rPr>
+          <w:b/>
+          <w:bCs/>
+        </w:rPr>
+        <w:t>booleano</w:t>
+      </w:r>
+      <w:r>
+        <w:t> en la </w:t>
+      </w:r>
+      <w:proofErr w:type="spellStart"/>
+      <w:r>
+        <w:rPr>
+          <w:b/>
+          <w:bCs/>
+        </w:rPr>
+        <w:t>url</w:t>
+      </w:r>
+      <w:proofErr w:type="spellEnd"/>
+      <w:r>
+        <w:t>. (</w:t>
+      </w:r>
+      <w:proofErr w:type="spellStart"/>
+      <w:r>
+        <w:t>idem</w:t>
+      </w:r>
+      <w:proofErr w:type="spellEnd"/>
+      <w:r>
+        <w:t xml:space="preserve"> que el paso anterior)</w:t>
+      </w:r>
+    </w:p>
+    <w:p>
+      <w:r>
+        <w:tab/>
+      </w:r>
+      <w:hyperlink r:id="rId7" w:history="1">
+        <w:r>
+          <w:rPr>
+            <w:rStyle w:val="Hipervnculo"/>
+          </w:rPr>
+          <w:t>https://localhost:5001/Movies/Details/5?mostrarId=true</w:t>
+        </w:r>
+      </w:hyperlink>
+      <w:r>
+        <w:t xml:space="preserve"> </w:t>
+      </w:r>
+    </w:p>
+    <w:p>
+      <w:r>
         <w:br w:type="page"/>
       </w:r>
-    </w:p>
-    <w:p>
       <w:r>
         <w:lastRenderedPageBreak/>
+        <w:t xml:space="preserve">5.- Modifica en la página de </w:t>
+      </w:r>
+      <w:proofErr w:type="spellStart"/>
+      <w:r>
+        <w:t>Details</w:t>
+      </w:r>
+      <w:proofErr w:type="spellEnd"/>
+      <w:r>
+        <w:t>, para que aparezca un enlace al </w:t>
+      </w:r>
+      <w:proofErr w:type="spellStart"/>
+      <w:r>
+        <w:rPr>
+          <w:b/>
+          <w:bCs/>
+        </w:rPr>
+        <w:t>Prev</w:t>
+      </w:r>
+      <w:proofErr w:type="spellEnd"/>
+      <w:r>
+        <w:rPr>
+          <w:b/>
+          <w:bCs/>
+        </w:rPr>
+        <w:t> </w:t>
+      </w:r>
+      <w:r>
+        <w:t>(previo) y otro al </w:t>
+      </w:r>
+      <w:proofErr w:type="spellStart"/>
+      <w:r>
+        <w:rPr>
+          <w:b/>
+          <w:bCs/>
+        </w:rPr>
+        <w:t>Next</w:t>
+      </w:r>
+      <w:proofErr w:type="spellEnd"/>
+      <w:r>
+        <w:rPr>
+          <w:b/>
+          <w:bCs/>
+        </w:rPr>
+        <w:t> </w:t>
+      </w:r>
+      <w:r>
+        <w:t xml:space="preserve">(siguiente) registro en la tabla </w:t>
+      </w:r>
+      <w:proofErr w:type="spellStart"/>
+      <w:r>
+        <w:t>Movie</w:t>
+      </w:r>
+      <w:proofErr w:type="spellEnd"/>
+      <w:r>
+        <w:t>. Y también en el titulo </w:t>
+      </w:r>
+      <w:r>
+        <w:rPr>
+          <w:b/>
+          <w:bCs/>
+        </w:rPr>
+        <w:t>&lt;h4&gt;</w:t>
+      </w:r>
+      <w:r>
+        <w:t> de la página. "</w:t>
+      </w:r>
+      <w:proofErr w:type="spellStart"/>
+      <w:r>
+        <w:rPr>
+          <w:b/>
+          <w:bCs/>
+        </w:rPr>
+        <w:t>Movie</w:t>
+      </w:r>
+      <w:proofErr w:type="spellEnd"/>
+      <w:r>
+        <w:rPr>
+          <w:b/>
+          <w:bCs/>
+        </w:rPr>
+        <w:t xml:space="preserve"> #Id</w:t>
+      </w:r>
+      <w:r>
+        <w:t>".</w:t>
+      </w:r>
+    </w:p>
+    <w:p>
+      <w:r>
         <w:t xml:space="preserve">Cambiamos el </w:t>
       </w:r>
       <w:proofErr w:type="spellStart"/>
@@ -978,15 +1210,7 @@
       </w:r>
       <w:proofErr w:type="spellEnd"/>
       <w:r>
-        <w:t>/</w:t>
-      </w:r>
-      <w:proofErr w:type="spellStart"/>
-      <w:r>
-        <w:t>Details.cshtml</w:t>
-      </w:r>
-      <w:proofErr w:type="spellEnd"/>
-      <w:r>
-        <w:t xml:space="preserve"> para añadir lo siguiente</w:t>
+        <w:t>/Details.cshtml para añadir lo siguiente</w:t>
       </w:r>
     </w:p>
     <w:p>
@@ -1013,7 +1237,7 @@
                     </pic:cNvPicPr>
                   </pic:nvPicPr>
                   <pic:blipFill>
-                    <a:blip r:embed="rId7">
+                    <a:blip r:embed="rId8">
                       <a:extLst>
                         <a:ext uri="{28A0092B-C50C-407E-A947-70E740481C1C}">
                           <a14:useLocalDpi xmlns:a14="http://schemas.microsoft.com/office/drawing/2010/main" val="0"/>
@@ -1052,6 +1276,10 @@
     </w:p>
     <w:p>
       <w:r>
+        <w:rPr>
+          <w:noProof/>
+          <w:lang w:val="eu-ES" w:eastAsia="eu-ES"/>
+        </w:rPr>
         <w:drawing>
           <wp:inline distT="0" distB="0" distL="0" distR="0" wp14:anchorId="6B8B5F8E" wp14:editId="1FA309EB">
             <wp:extent cx="5760720" cy="3123565"/>
@@ -1068,7 +1296,7 @@
                     <pic:cNvPicPr/>
                   </pic:nvPicPr>
                   <pic:blipFill>
-                    <a:blip r:embed="rId8"/>
+                    <a:blip r:embed="rId9"/>
                     <a:stretch>
                       <a:fillRect/>
                     </a:stretch>
@@ -1155,7 +1383,7 @@
                     </pic:cNvPicPr>
                   </pic:nvPicPr>
                   <pic:blipFill>
-                    <a:blip r:embed="rId9">
+                    <a:blip r:embed="rId10">
                       <a:extLst>
                         <a:ext uri="{28A0092B-C50C-407E-A947-70E740481C1C}">
                           <a14:useLocalDpi xmlns:a14="http://schemas.microsoft.com/office/drawing/2010/main" val="0"/>
@@ -1220,11 +1448,13 @@
       <w:r>
         <w:t>.</w:t>
       </w:r>
-      <w:bookmarkStart w:id="0" w:name="_GoBack"/>
-      <w:bookmarkEnd w:id="0"/>
-    </w:p>
-    <w:p>
-      <w:r>
+    </w:p>
+    <w:p>
+      <w:r>
+        <w:rPr>
+          <w:noProof/>
+          <w:lang w:val="eu-ES" w:eastAsia="eu-ES"/>
+        </w:rPr>
         <w:drawing>
           <wp:inline distT="0" distB="0" distL="0" distR="0" wp14:anchorId="2B794071" wp14:editId="16728F4D">
             <wp:extent cx="5760720" cy="1612265"/>
@@ -1241,7 +1471,7 @@
                     <pic:cNvPicPr/>
                   </pic:nvPicPr>
                   <pic:blipFill>
-                    <a:blip r:embed="rId10"/>
+                    <a:blip r:embed="rId11"/>
                     <a:stretch>
                       <a:fillRect/>
                     </a:stretch>
@@ -1260,6 +1490,331 @@
             </a:graphic>
           </wp:inline>
         </w:drawing>
+      </w:r>
+    </w:p>
+    <w:p>
+      <w:r>
+        <w:br w:type="page"/>
+      </w:r>
+    </w:p>
+    <w:p>
+      <w:r>
+        <w:lastRenderedPageBreak/>
+        <w:t>Observa</w:t>
+      </w:r>
+      <w:r>
+        <w:rPr>
+          <w:lang w:val="eu-ES"/>
+        </w:rPr>
+        <w:t xml:space="preserve"> </w:t>
+      </w:r>
+      <w:r>
+        <w:t xml:space="preserve">que en </w:t>
+      </w:r>
+      <w:proofErr w:type="spellStart"/>
+      <w:r>
+        <w:t>Details</w:t>
+      </w:r>
+      <w:proofErr w:type="spellEnd"/>
+      <w:r>
+        <w:t> puede</w:t>
+      </w:r>
+      <w:r>
+        <w:rPr>
+          <w:b/>
+          <w:bCs/>
+        </w:rPr>
+        <w:t> aparecer</w:t>
+      </w:r>
+      <w:r>
+        <w:t> (o no) el</w:t>
+      </w:r>
+      <w:r>
+        <w:rPr>
+          <w:b/>
+          <w:bCs/>
+        </w:rPr>
+        <w:t> #Id </w:t>
+      </w:r>
+      <w:r>
+        <w:t xml:space="preserve">del </w:t>
+      </w:r>
+      <w:proofErr w:type="spellStart"/>
+      <w:r>
+        <w:t>Movie</w:t>
+      </w:r>
+      <w:proofErr w:type="spellEnd"/>
+      <w:r>
+        <w:t xml:space="preserve"> actual, en función de ese </w:t>
+      </w:r>
+      <w:r>
+        <w:rPr>
+          <w:b/>
+          <w:bCs/>
+        </w:rPr>
+        <w:t>parámetro booleano</w:t>
+      </w:r>
+      <w:r>
+        <w:t> de la URL, que lo utilizarás para mostrar u ocultarlo.</w:t>
+      </w:r>
+      <w:r>
+        <w:br/>
+      </w:r>
+      <w:r>
+        <w:br/>
+        <w:t xml:space="preserve">Al pinchar en cada uno de los enlaces nos llevará al </w:t>
+      </w:r>
+      <w:proofErr w:type="spellStart"/>
+      <w:r>
+        <w:t>Movie</w:t>
+      </w:r>
+      <w:proofErr w:type="spellEnd"/>
+      <w:r>
+        <w:t xml:space="preserve"> indicado. Si no existe el anterior o el siguiente no se permitirá pulsar el enlace. Si el enlace </w:t>
+      </w:r>
+      <w:r>
+        <w:rPr>
+          <w:b/>
+          <w:bCs/>
+        </w:rPr>
+        <w:t>Primero#</w:t>
+      </w:r>
+      <w:r>
+        <w:t xml:space="preserve"> indica que se muestra el Id, los siguientes </w:t>
+      </w:r>
+      <w:proofErr w:type="spellStart"/>
+      <w:r>
+        <w:t>Prev</w:t>
+      </w:r>
+      <w:proofErr w:type="spellEnd"/>
+      <w:r>
+        <w:t>/</w:t>
+      </w:r>
+      <w:proofErr w:type="spellStart"/>
+      <w:r>
+        <w:t>Next</w:t>
+      </w:r>
+      <w:proofErr w:type="spellEnd"/>
+      <w:r>
+        <w:t xml:space="preserve"> lo mostrarán. El enlace </w:t>
+      </w:r>
+      <w:r>
+        <w:rPr>
+          <w:b/>
+          <w:bCs/>
+        </w:rPr>
+        <w:t>Primero </w:t>
+      </w:r>
+      <w:r>
+        <w:t>indica que no se muestra, y no se mostrará el Id en la página.</w:t>
+      </w:r>
+    </w:p>
+    <w:p>
+      <w:r>
+        <w:t xml:space="preserve">Código en </w:t>
+      </w:r>
+      <w:proofErr w:type="spellStart"/>
+      <w:r>
+        <w:t>MoviesController</w:t>
+      </w:r>
+      <w:proofErr w:type="spellEnd"/>
+      <w:r>
+        <w:t xml:space="preserve"> para comprobar si los botones tienen que estar activados o no</w:t>
+      </w:r>
+    </w:p>
+    <w:p>
+      <w:r>
+        <w:drawing>
+          <wp:inline distT="0" distB="0" distL="0" distR="0" wp14:anchorId="0CA761D0" wp14:editId="767023E7">
+            <wp:extent cx="5760720" cy="5482590"/>
+            <wp:effectExtent l="0" t="0" r="0" b="3810"/>
+            <wp:docPr id="6" name="Imagen 6"/>
+            <wp:cNvGraphicFramePr>
+              <a:graphicFrameLocks xmlns:a="http://schemas.openxmlformats.org/drawingml/2006/main" noChangeAspect="1"/>
+            </wp:cNvGraphicFramePr>
+            <a:graphic xmlns:a="http://schemas.openxmlformats.org/drawingml/2006/main">
+              <a:graphicData uri="http://schemas.openxmlformats.org/drawingml/2006/picture">
+                <pic:pic xmlns:pic="http://schemas.openxmlformats.org/drawingml/2006/picture">
+                  <pic:nvPicPr>
+                    <pic:cNvPr id="1" name=""/>
+                    <pic:cNvPicPr/>
+                  </pic:nvPicPr>
+                  <pic:blipFill>
+                    <a:blip r:embed="rId12"/>
+                    <a:stretch>
+                      <a:fillRect/>
+                    </a:stretch>
+                  </pic:blipFill>
+                  <pic:spPr>
+                    <a:xfrm>
+                      <a:off x="0" y="0"/>
+                      <a:ext cx="5760720" cy="5482590"/>
+                    </a:xfrm>
+                    <a:prstGeom prst="rect">
+                      <a:avLst/>
+                    </a:prstGeom>
+                  </pic:spPr>
+                </pic:pic>
+              </a:graphicData>
+            </a:graphic>
+          </wp:inline>
+        </w:drawing>
+      </w:r>
+    </w:p>
+    <w:p>
+      <w:r>
+        <w:t>Código en Details.cshtml para mostrar los botones activados/desactivados, así como para hacerlos funcionar.</w:t>
+      </w:r>
+    </w:p>
+    <w:p>
+      <w:r>
+        <w:lastRenderedPageBreak/>
+        <w:drawing>
+          <wp:inline distT="0" distB="0" distL="0" distR="0" wp14:anchorId="1C2FD4C5" wp14:editId="7380E524">
+            <wp:extent cx="5760720" cy="6115685"/>
+            <wp:effectExtent l="0" t="0" r="0" b="0"/>
+            <wp:docPr id="9" name="Imagen 9"/>
+            <wp:cNvGraphicFramePr>
+              <a:graphicFrameLocks xmlns:a="http://schemas.openxmlformats.org/drawingml/2006/main" noChangeAspect="1"/>
+            </wp:cNvGraphicFramePr>
+            <a:graphic xmlns:a="http://schemas.openxmlformats.org/drawingml/2006/main">
+              <a:graphicData uri="http://schemas.openxmlformats.org/drawingml/2006/picture">
+                <pic:pic xmlns:pic="http://schemas.openxmlformats.org/drawingml/2006/picture">
+                  <pic:nvPicPr>
+                    <pic:cNvPr id="1" name=""/>
+                    <pic:cNvPicPr/>
+                  </pic:nvPicPr>
+                  <pic:blipFill>
+                    <a:blip r:embed="rId13"/>
+                    <a:stretch>
+                      <a:fillRect/>
+                    </a:stretch>
+                  </pic:blipFill>
+                  <pic:spPr>
+                    <a:xfrm>
+                      <a:off x="0" y="0"/>
+                      <a:ext cx="5760720" cy="6115685"/>
+                    </a:xfrm>
+                    <a:prstGeom prst="rect">
+                      <a:avLst/>
+                    </a:prstGeom>
+                  </pic:spPr>
+                </pic:pic>
+              </a:graphicData>
+            </a:graphic>
+          </wp:inline>
+        </w:drawing>
+      </w:r>
+      <w:r>
+        <w:br/>
+        <w:t xml:space="preserve"> </w:t>
+      </w:r>
+    </w:p>
+    <w:p>
+      <w:r>
+        <w:t>6.- Indica que pasos habría que hacer si en lugar de un parámetro en la </w:t>
+      </w:r>
+      <w:proofErr w:type="spellStart"/>
+      <w:r>
+        <w:rPr>
+          <w:b/>
+          <w:bCs/>
+        </w:rPr>
+        <w:t>Query</w:t>
+      </w:r>
+      <w:proofErr w:type="spellEnd"/>
+      <w:r>
+        <w:t> de la URL, queremos escribir una nueva ruta distinta de la anterior, que nos redirija a otro controlador, y todos los parámetros estuviesen escritos en el </w:t>
+      </w:r>
+      <w:proofErr w:type="spellStart"/>
+      <w:r>
+        <w:rPr>
+          <w:b/>
+          <w:bCs/>
+        </w:rPr>
+        <w:t>Path</w:t>
+      </w:r>
+      <w:proofErr w:type="spellEnd"/>
+      <w:r>
+        <w:rPr>
+          <w:b/>
+          <w:bCs/>
+        </w:rPr>
+        <w:t> </w:t>
+      </w:r>
+      <w:r>
+        <w:t>de la URL</w:t>
+      </w:r>
+    </w:p>
+    <w:p>
+      <w:r>
+        <w:t xml:space="preserve">Tendríamos que ir al </w:t>
+      </w:r>
+      <w:proofErr w:type="spellStart"/>
+      <w:r>
+        <w:t>Startup.cs</w:t>
+      </w:r>
+      <w:proofErr w:type="spellEnd"/>
+      <w:r>
+        <w:t>, y modificar el siguiente código: donde antes ponía {</w:t>
+      </w:r>
+      <w:proofErr w:type="spellStart"/>
+      <w:r>
+        <w:t>controller</w:t>
+      </w:r>
+      <w:proofErr w:type="spellEnd"/>
+      <w:r>
+        <w:t>=Home}, ahora hemos puesto Movies</w:t>
+      </w:r>
+      <w:bookmarkStart w:id="0" w:name="_GoBack"/>
+      <w:bookmarkEnd w:id="0"/>
+    </w:p>
+    <w:p>
+      <w:r>
+        <w:lastRenderedPageBreak/>
+        <w:drawing>
+          <wp:inline distT="0" distB="0" distL="0" distR="0" wp14:anchorId="13843659" wp14:editId="60F85B9D">
+            <wp:extent cx="5334744" cy="1914792"/>
+            <wp:effectExtent l="0" t="0" r="0" b="9525"/>
+            <wp:docPr id="10" name="Imagen 10"/>
+            <wp:cNvGraphicFramePr>
+              <a:graphicFrameLocks xmlns:a="http://schemas.openxmlformats.org/drawingml/2006/main" noChangeAspect="1"/>
+            </wp:cNvGraphicFramePr>
+            <a:graphic xmlns:a="http://schemas.openxmlformats.org/drawingml/2006/main">
+              <a:graphicData uri="http://schemas.openxmlformats.org/drawingml/2006/picture">
+                <pic:pic xmlns:pic="http://schemas.openxmlformats.org/drawingml/2006/picture">
+                  <pic:nvPicPr>
+                    <pic:cNvPr id="1" name=""/>
+                    <pic:cNvPicPr/>
+                  </pic:nvPicPr>
+                  <pic:blipFill>
+                    <a:blip r:embed="rId14"/>
+                    <a:stretch>
+                      <a:fillRect/>
+                    </a:stretch>
+                  </pic:blipFill>
+                  <pic:spPr>
+                    <a:xfrm>
+                      <a:off x="0" y="0"/>
+                      <a:ext cx="5334744" cy="1914792"/>
+                    </a:xfrm>
+                    <a:prstGeom prst="rect">
+                      <a:avLst/>
+                    </a:prstGeom>
+                  </pic:spPr>
+                </pic:pic>
+              </a:graphicData>
+            </a:graphic>
+          </wp:inline>
+        </w:drawing>
+      </w:r>
+    </w:p>
+    <w:p>
+      <w:r>
+        <w:rPr>
+          <w:lang w:val="eu-ES"/>
+        </w:rPr>
+        <w:br/>
       </w:r>
     </w:p>
     <w:sectPr>

</xml_diff>